<commit_message>
03_Admin > Modules > Feedback
</commit_message>
<xml_diff>
--- a/04_Documents/Report/BONUS.docx
+++ b/04_Documents/Report/BONUS.docx
@@ -7,8 +7,8 @@
       <w:pPr>
         <w:pStyle w:val="Heading2"/>
       </w:pPr>
-      <w:bookmarkStart w:id="0" w:name="_Toc422749419"/>
-      <w:bookmarkStart w:id="1" w:name="_Toc422749418"/>
+      <w:bookmarkStart w:id="0" w:name="_Toc422749418"/>
+      <w:bookmarkStart w:id="1" w:name="_Toc422749419"/>
       <w:proofErr w:type="spellStart"/>
       <w:r>
         <w:t>Phân</w:t>
@@ -61,7 +61,7 @@
       <w:r>
         <w:t>thống</w:t>
       </w:r>
-      <w:bookmarkEnd w:id="1"/>
+      <w:bookmarkEnd w:id="0"/>
       <w:proofErr w:type="spellEnd"/>
     </w:p>
     <w:p>
@@ -85,7 +85,7 @@
       <w:r>
         <w:t xml:space="preserve"> User case:</w:t>
       </w:r>
-      <w:bookmarkEnd w:id="0"/>
+      <w:bookmarkEnd w:id="1"/>
     </w:p>
     <w:p/>
     <w:p>
@@ -118,6 +118,10 @@
       </w:r>
       <w:bookmarkEnd w:id="2"/>
       <w:r>
+        <w:rPr>
+          <w:noProof/>
+          <w:lang w:val="en-US"/>
+        </w:rPr>
         <w:drawing>
           <wp:inline distT="0" distB="0" distL="0" distR="0" wp14:anchorId="7C5BEE00" wp14:editId="6DC67E98">
             <wp:extent cx="5943600" cy="3710305"/>
@@ -136,7 +140,7 @@
                     </pic:cNvPicPr>
                   </pic:nvPicPr>
                   <pic:blipFill>
-                    <a:blip r:embed="rId5">
+                    <a:blip r:embed="rId7">
                       <a:extLst>
                         <a:ext uri="{28A0092B-C50C-407E-A947-70E740481C1C}">
                           <a14:useLocalDpi xmlns:a14="http://schemas.microsoft.com/office/drawing/2010/main" val="0"/>
@@ -3033,8 +3037,1402 @@
       <w:bookmarkEnd w:id="3"/>
     </w:p>
     <w:p>
-      <w:bookmarkStart w:id="4" w:name="_GoBack"/>
+      <w:pPr>
+        <w:jc w:val="center"/>
+      </w:pPr>
+      <w:r>
+        <w:rPr>
+          <w:noProof/>
+        </w:rPr>
+        <w:drawing>
+          <wp:inline distT="0" distB="0" distL="0" distR="0">
+            <wp:extent cx="5934710" cy="4002405"/>
+            <wp:effectExtent l="0" t="0" r="8890" b="0"/>
+            <wp:docPr id="2" name="Picture 2"/>
+            <wp:cNvGraphicFramePr>
+              <a:graphicFrameLocks xmlns:a="http://schemas.openxmlformats.org/drawingml/2006/main" noChangeAspect="1"/>
+            </wp:cNvGraphicFramePr>
+            <a:graphic xmlns:a="http://schemas.openxmlformats.org/drawingml/2006/main">
+              <a:graphicData uri="http://schemas.openxmlformats.org/drawingml/2006/picture">
+                <pic:pic xmlns:pic="http://schemas.openxmlformats.org/drawingml/2006/picture">
+                  <pic:nvPicPr>
+                    <pic:cNvPr id="0" name="Picture 2"/>
+                    <pic:cNvPicPr>
+                      <a:picLocks noChangeAspect="1" noChangeArrowheads="1"/>
+                    </pic:cNvPicPr>
+                  </pic:nvPicPr>
+                  <pic:blipFill>
+                    <a:blip r:embed="rId8">
+                      <a:extLst>
+                        <a:ext uri="{28A0092B-C50C-407E-A947-70E740481C1C}">
+                          <a14:useLocalDpi xmlns:a14="http://schemas.microsoft.com/office/drawing/2010/main" val="0"/>
+                        </a:ext>
+                      </a:extLst>
+                    </a:blip>
+                    <a:srcRect/>
+                    <a:stretch>
+                      <a:fillRect/>
+                    </a:stretch>
+                  </pic:blipFill>
+                  <pic:spPr bwMode="auto">
+                    <a:xfrm>
+                      <a:off x="0" y="0"/>
+                      <a:ext cx="5934710" cy="4002405"/>
+                    </a:xfrm>
+                    <a:prstGeom prst="rect">
+                      <a:avLst/>
+                    </a:prstGeom>
+                    <a:noFill/>
+                    <a:ln>
+                      <a:noFill/>
+                    </a:ln>
+                  </pic:spPr>
+                </pic:pic>
+              </a:graphicData>
+            </a:graphic>
+          </wp:inline>
+        </w:drawing>
+      </w:r>
+    </w:p>
+    <w:p>
+      <w:pPr>
+        <w:pStyle w:val="Heading3"/>
+        <w:numPr>
+          <w:ilvl w:val="2"/>
+          <w:numId w:val="4"/>
+        </w:numPr>
+        <w:spacing w:before="0"/>
+      </w:pPr>
+      <w:bookmarkStart w:id="4" w:name="_Toc422749424"/>
+      <w:proofErr w:type="spellStart"/>
+      <w:r>
+        <w:t>Sơ</w:t>
+      </w:r>
+      <w:proofErr w:type="spellEnd"/>
+      <w:r>
+        <w:t xml:space="preserve"> </w:t>
+      </w:r>
+      <w:proofErr w:type="spellStart"/>
+      <w:r>
+        <w:t>đồ</w:t>
+      </w:r>
+      <w:proofErr w:type="spellEnd"/>
+      <w:r>
+        <w:t xml:space="preserve"> DFD</w:t>
+      </w:r>
       <w:bookmarkEnd w:id="4"/>
+    </w:p>
+    <w:p>
+      <w:r>
+        <w:t xml:space="preserve">Mo </w:t>
+      </w:r>
+      <w:proofErr w:type="spellStart"/>
+      <w:r>
+        <w:t>hinh</w:t>
+      </w:r>
+      <w:proofErr w:type="spellEnd"/>
+      <w:r>
+        <w:t xml:space="preserve"> </w:t>
+      </w:r>
+      <w:proofErr w:type="spellStart"/>
+      <w:r>
+        <w:t>muc</w:t>
+      </w:r>
+      <w:proofErr w:type="spellEnd"/>
+      <w:r>
+        <w:t xml:space="preserve"> </w:t>
+      </w:r>
+      <w:proofErr w:type="spellStart"/>
+      <w:proofErr w:type="gramStart"/>
+      <w:r>
+        <w:t>ngu</w:t>
+      </w:r>
+      <w:proofErr w:type="spellEnd"/>
+      <w:proofErr w:type="gramEnd"/>
+      <w:r>
+        <w:t xml:space="preserve"> </w:t>
+      </w:r>
+      <w:proofErr w:type="spellStart"/>
+      <w:r>
+        <w:t>canh</w:t>
+      </w:r>
+      <w:proofErr w:type="spellEnd"/>
+    </w:p>
+    <w:p>
+      <w:r>
+        <w:rPr>
+          <w:noProof/>
+        </w:rPr>
+        <w:lastRenderedPageBreak/>
+        <w:drawing>
+          <wp:inline distT="0" distB="0" distL="0" distR="0">
+            <wp:extent cx="5934710" cy="3312795"/>
+            <wp:effectExtent l="0" t="0" r="8890" b="1905"/>
+            <wp:docPr id="4" name="Picture 4"/>
+            <wp:cNvGraphicFramePr>
+              <a:graphicFrameLocks xmlns:a="http://schemas.openxmlformats.org/drawingml/2006/main" noChangeAspect="1"/>
+            </wp:cNvGraphicFramePr>
+            <a:graphic xmlns:a="http://schemas.openxmlformats.org/drawingml/2006/main">
+              <a:graphicData uri="http://schemas.openxmlformats.org/drawingml/2006/picture">
+                <pic:pic xmlns:pic="http://schemas.openxmlformats.org/drawingml/2006/picture">
+                  <pic:nvPicPr>
+                    <pic:cNvPr id="0" name="Picture 3"/>
+                    <pic:cNvPicPr>
+                      <a:picLocks noChangeAspect="1" noChangeArrowheads="1"/>
+                    </pic:cNvPicPr>
+                  </pic:nvPicPr>
+                  <pic:blipFill>
+                    <a:blip r:embed="rId9">
+                      <a:extLst>
+                        <a:ext uri="{28A0092B-C50C-407E-A947-70E740481C1C}">
+                          <a14:useLocalDpi xmlns:a14="http://schemas.microsoft.com/office/drawing/2010/main" val="0"/>
+                        </a:ext>
+                      </a:extLst>
+                    </a:blip>
+                    <a:srcRect/>
+                    <a:stretch>
+                      <a:fillRect/>
+                    </a:stretch>
+                  </pic:blipFill>
+                  <pic:spPr bwMode="auto">
+                    <a:xfrm>
+                      <a:off x="0" y="0"/>
+                      <a:ext cx="5934710" cy="3312795"/>
+                    </a:xfrm>
+                    <a:prstGeom prst="rect">
+                      <a:avLst/>
+                    </a:prstGeom>
+                    <a:noFill/>
+                    <a:ln>
+                      <a:noFill/>
+                    </a:ln>
+                  </pic:spPr>
+                </pic:pic>
+              </a:graphicData>
+            </a:graphic>
+          </wp:inline>
+        </w:drawing>
+      </w:r>
+    </w:p>
+    <w:p>
+      <w:proofErr w:type="spellStart"/>
+      <w:r>
+        <w:t>Mô</w:t>
+      </w:r>
+      <w:proofErr w:type="spellEnd"/>
+      <w:r>
+        <w:t xml:space="preserve"> </w:t>
+      </w:r>
+      <w:proofErr w:type="spellStart"/>
+      <w:r>
+        <w:t>hinh</w:t>
+      </w:r>
+      <w:proofErr w:type="spellEnd"/>
+      <w:r>
+        <w:t xml:space="preserve"> DFD</w:t>
+      </w:r>
+      <w:r>
+        <w:rPr>
+          <w:noProof/>
+        </w:rPr>
+        <w:drawing>
+          <wp:inline distT="0" distB="0" distL="0" distR="0">
+            <wp:extent cx="5934710" cy="4606290"/>
+            <wp:effectExtent l="0" t="0" r="8890" b="3810"/>
+            <wp:docPr id="8" name="Picture 8"/>
+            <wp:cNvGraphicFramePr>
+              <a:graphicFrameLocks xmlns:a="http://schemas.openxmlformats.org/drawingml/2006/main" noChangeAspect="1"/>
+            </wp:cNvGraphicFramePr>
+            <a:graphic xmlns:a="http://schemas.openxmlformats.org/drawingml/2006/main">
+              <a:graphicData uri="http://schemas.openxmlformats.org/drawingml/2006/picture">
+                <pic:pic xmlns:pic="http://schemas.openxmlformats.org/drawingml/2006/picture">
+                  <pic:nvPicPr>
+                    <pic:cNvPr id="0" name="Picture 7"/>
+                    <pic:cNvPicPr>
+                      <a:picLocks noChangeAspect="1" noChangeArrowheads="1"/>
+                    </pic:cNvPicPr>
+                  </pic:nvPicPr>
+                  <pic:blipFill>
+                    <a:blip r:embed="rId10">
+                      <a:extLst>
+                        <a:ext uri="{28A0092B-C50C-407E-A947-70E740481C1C}">
+                          <a14:useLocalDpi xmlns:a14="http://schemas.microsoft.com/office/drawing/2010/main" val="0"/>
+                        </a:ext>
+                      </a:extLst>
+                    </a:blip>
+                    <a:srcRect/>
+                    <a:stretch>
+                      <a:fillRect/>
+                    </a:stretch>
+                  </pic:blipFill>
+                  <pic:spPr bwMode="auto">
+                    <a:xfrm>
+                      <a:off x="0" y="0"/>
+                      <a:ext cx="5934710" cy="4606290"/>
+                    </a:xfrm>
+                    <a:prstGeom prst="rect">
+                      <a:avLst/>
+                    </a:prstGeom>
+                    <a:noFill/>
+                    <a:ln>
+                      <a:noFill/>
+                    </a:ln>
+                  </pic:spPr>
+                </pic:pic>
+              </a:graphicData>
+            </a:graphic>
+          </wp:inline>
+        </w:drawing>
+      </w:r>
+    </w:p>
+    <w:p>
+      <w:r>
+        <w:rPr>
+          <w:noProof/>
+        </w:rPr>
+        <w:lastRenderedPageBreak/>
+        <w:drawing>
+          <wp:inline distT="0" distB="0" distL="0" distR="0">
+            <wp:extent cx="6236898" cy="4842925"/>
+            <wp:effectExtent l="0" t="0" r="0" b="0"/>
+            <wp:docPr id="5" name="Picture 5"/>
+            <wp:cNvGraphicFramePr>
+              <a:graphicFrameLocks xmlns:a="http://schemas.openxmlformats.org/drawingml/2006/main" noChangeAspect="1"/>
+            </wp:cNvGraphicFramePr>
+            <a:graphic xmlns:a="http://schemas.openxmlformats.org/drawingml/2006/main">
+              <a:graphicData uri="http://schemas.openxmlformats.org/drawingml/2006/picture">
+                <pic:pic xmlns:pic="http://schemas.openxmlformats.org/drawingml/2006/picture">
+                  <pic:nvPicPr>
+                    <pic:cNvPr id="0" name="Picture 4"/>
+                    <pic:cNvPicPr>
+                      <a:picLocks noChangeAspect="1" noChangeArrowheads="1"/>
+                    </pic:cNvPicPr>
+                  </pic:nvPicPr>
+                  <pic:blipFill>
+                    <a:blip r:embed="rId11">
+                      <a:extLst>
+                        <a:ext uri="{28A0092B-C50C-407E-A947-70E740481C1C}">
+                          <a14:useLocalDpi xmlns:a14="http://schemas.microsoft.com/office/drawing/2010/main" val="0"/>
+                        </a:ext>
+                      </a:extLst>
+                    </a:blip>
+                    <a:srcRect/>
+                    <a:stretch>
+                      <a:fillRect/>
+                    </a:stretch>
+                  </pic:blipFill>
+                  <pic:spPr bwMode="auto">
+                    <a:xfrm>
+                      <a:off x="0" y="0"/>
+                      <a:ext cx="6240826" cy="4845975"/>
+                    </a:xfrm>
+                    <a:prstGeom prst="rect">
+                      <a:avLst/>
+                    </a:prstGeom>
+                    <a:noFill/>
+                    <a:ln>
+                      <a:noFill/>
+                    </a:ln>
+                  </pic:spPr>
+                </pic:pic>
+              </a:graphicData>
+            </a:graphic>
+          </wp:inline>
+        </w:drawing>
+      </w:r>
+    </w:p>
+    <w:p/>
+    <w:p/>
+    <w:p/>
+    <w:p/>
+    <w:p>
+      <w:pPr>
+        <w:tabs>
+          <w:tab w:val="left" w:pos="2812"/>
+        </w:tabs>
+      </w:pPr>
+      <w:r>
+        <w:tab/>
+      </w:r>
+    </w:p>
+    <w:tbl>
+      <w:tblPr>
+        <w:tblStyle w:val="TableGrid"/>
+        <w:tblW w:w="0" w:type="auto"/>
+        <w:tblInd w:w="720" w:type="dxa"/>
+        <w:tblLook w:val="04A0" w:firstRow="1" w:lastRow="0" w:firstColumn="1" w:lastColumn="0" w:noHBand="0" w:noVBand="1"/>
+      </w:tblPr>
+      <w:tblGrid>
+        <w:gridCol w:w="1278"/>
+        <w:gridCol w:w="2070"/>
+        <w:gridCol w:w="2070"/>
+      </w:tblGrid>
+      <w:tr>
+        <w:trPr>
+          <w:trHeight w:val="395"/>
+        </w:trPr>
+        <w:tc>
+          <w:tcPr>
+            <w:tcW w:w="1278" w:type="dxa"/>
+            <w:tcBorders>
+              <w:top w:val="single" w:sz="4" w:space="0" w:color="auto"/>
+              <w:left w:val="single" w:sz="4" w:space="0" w:color="auto"/>
+              <w:bottom w:val="single" w:sz="4" w:space="0" w:color="auto"/>
+              <w:right w:val="single" w:sz="4" w:space="0" w:color="auto"/>
+            </w:tcBorders>
+            <w:shd w:val="clear" w:color="auto" w:fill="8496B0" w:themeFill="text2" w:themeFillTint="99"/>
+            <w:hideMark/>
+          </w:tcPr>
+          <w:p>
+            <w:pPr>
+              <w:jc w:val="center"/>
+              <w:rPr>
+                <w:b/>
+              </w:rPr>
+            </w:pPr>
+            <w:r>
+              <w:rPr>
+                <w:b/>
+              </w:rPr>
+              <w:t>STT</w:t>
+            </w:r>
+          </w:p>
+        </w:tc>
+        <w:tc>
+          <w:tcPr>
+            <w:tcW w:w="2070" w:type="dxa"/>
+            <w:tcBorders>
+              <w:top w:val="single" w:sz="4" w:space="0" w:color="auto"/>
+              <w:left w:val="single" w:sz="4" w:space="0" w:color="auto"/>
+              <w:bottom w:val="single" w:sz="4" w:space="0" w:color="auto"/>
+              <w:right w:val="single" w:sz="4" w:space="0" w:color="auto"/>
+            </w:tcBorders>
+            <w:shd w:val="clear" w:color="auto" w:fill="8496B0" w:themeFill="text2" w:themeFillTint="99"/>
+            <w:hideMark/>
+          </w:tcPr>
+          <w:p>
+            <w:pPr>
+              <w:jc w:val="center"/>
+              <w:rPr>
+                <w:b/>
+              </w:rPr>
+            </w:pPr>
+            <w:r>
+              <w:rPr>
+                <w:b/>
+              </w:rPr>
+              <w:t>Tên kho dữ liệu</w:t>
+            </w:r>
+          </w:p>
+        </w:tc>
+        <w:tc>
+          <w:tcPr>
+            <w:tcW w:w="2070" w:type="dxa"/>
+            <w:tcBorders>
+              <w:top w:val="single" w:sz="4" w:space="0" w:color="auto"/>
+              <w:left w:val="single" w:sz="4" w:space="0" w:color="auto"/>
+              <w:bottom w:val="single" w:sz="4" w:space="0" w:color="auto"/>
+              <w:right w:val="single" w:sz="4" w:space="0" w:color="auto"/>
+            </w:tcBorders>
+            <w:shd w:val="clear" w:color="auto" w:fill="8496B0" w:themeFill="text2" w:themeFillTint="99"/>
+          </w:tcPr>
+          <w:p>
+            <w:pPr>
+              <w:jc w:val="center"/>
+              <w:rPr>
+                <w:b/>
+                <w:lang w:val="en-US"/>
+              </w:rPr>
+            </w:pPr>
+            <w:proofErr w:type="spellStart"/>
+            <w:r>
+              <w:rPr>
+                <w:b/>
+                <w:lang w:val="en-US"/>
+              </w:rPr>
+              <w:t>Ghi</w:t>
+            </w:r>
+            <w:proofErr w:type="spellEnd"/>
+            <w:r>
+              <w:rPr>
+                <w:b/>
+                <w:lang w:val="en-US"/>
+              </w:rPr>
+              <w:t xml:space="preserve"> </w:t>
+            </w:r>
+            <w:proofErr w:type="spellStart"/>
+            <w:r>
+              <w:rPr>
+                <w:b/>
+                <w:lang w:val="en-US"/>
+              </w:rPr>
+              <w:t>chú</w:t>
+            </w:r>
+            <w:proofErr w:type="spellEnd"/>
+          </w:p>
+        </w:tc>
+      </w:tr>
+      <w:tr>
+        <w:tc>
+          <w:tcPr>
+            <w:tcW w:w="1278" w:type="dxa"/>
+            <w:tcBorders>
+              <w:top w:val="single" w:sz="4" w:space="0" w:color="auto"/>
+              <w:left w:val="single" w:sz="4" w:space="0" w:color="auto"/>
+              <w:bottom w:val="single" w:sz="4" w:space="0" w:color="auto"/>
+              <w:right w:val="single" w:sz="4" w:space="0" w:color="auto"/>
+            </w:tcBorders>
+            <w:hideMark/>
+          </w:tcPr>
+          <w:p>
+            <w:pPr>
+              <w:jc w:val="center"/>
+            </w:pPr>
+            <w:r>
+              <w:t>1</w:t>
+            </w:r>
+          </w:p>
+        </w:tc>
+        <w:tc>
+          <w:tcPr>
+            <w:tcW w:w="2070" w:type="dxa"/>
+            <w:tcBorders>
+              <w:top w:val="single" w:sz="4" w:space="0" w:color="auto"/>
+              <w:left w:val="single" w:sz="4" w:space="0" w:color="auto"/>
+              <w:bottom w:val="single" w:sz="4" w:space="0" w:color="auto"/>
+              <w:right w:val="single" w:sz="4" w:space="0" w:color="auto"/>
+            </w:tcBorders>
+            <w:hideMark/>
+          </w:tcPr>
+          <w:p>
+            <w:pPr>
+              <w:rPr>
+                <w:lang w:val="en-US"/>
+              </w:rPr>
+            </w:pPr>
+            <w:proofErr w:type="spellStart"/>
+            <w:r>
+              <w:rPr>
+                <w:lang w:val="en-US"/>
+              </w:rPr>
+              <w:t>Sản</w:t>
+            </w:r>
+            <w:proofErr w:type="spellEnd"/>
+            <w:r>
+              <w:rPr>
+                <w:lang w:val="en-US"/>
+              </w:rPr>
+              <w:t xml:space="preserve"> </w:t>
+            </w:r>
+            <w:proofErr w:type="spellStart"/>
+            <w:r>
+              <w:rPr>
+                <w:lang w:val="en-US"/>
+              </w:rPr>
+              <w:t>phẩm</w:t>
+            </w:r>
+            <w:proofErr w:type="spellEnd"/>
+          </w:p>
+        </w:tc>
+        <w:tc>
+          <w:tcPr>
+            <w:tcW w:w="2070" w:type="dxa"/>
+            <w:tcBorders>
+              <w:top w:val="single" w:sz="4" w:space="0" w:color="auto"/>
+              <w:left w:val="single" w:sz="4" w:space="0" w:color="auto"/>
+              <w:bottom w:val="single" w:sz="4" w:space="0" w:color="auto"/>
+              <w:right w:val="single" w:sz="4" w:space="0" w:color="auto"/>
+            </w:tcBorders>
+          </w:tcPr>
+          <w:p>
+            <w:pPr>
+              <w:ind w:firstLine="720"/>
+              <w:rPr>
+                <w:lang w:val="en-US"/>
+              </w:rPr>
+            </w:pPr>
+            <w:proofErr w:type="spellStart"/>
+            <w:r>
+              <w:rPr>
+                <w:lang w:val="en-US"/>
+              </w:rPr>
+              <w:t>Bao</w:t>
+            </w:r>
+            <w:proofErr w:type="spellEnd"/>
+            <w:r>
+              <w:rPr>
+                <w:lang w:val="en-US"/>
+              </w:rPr>
+              <w:t xml:space="preserve"> </w:t>
+            </w:r>
+            <w:proofErr w:type="spellStart"/>
+            <w:r>
+              <w:rPr>
+                <w:lang w:val="en-US"/>
+              </w:rPr>
+              <w:t>gồm</w:t>
+            </w:r>
+            <w:proofErr w:type="spellEnd"/>
+            <w:r>
+              <w:rPr>
+                <w:lang w:val="en-US"/>
+              </w:rPr>
+              <w:t xml:space="preserve"> </w:t>
+            </w:r>
+            <w:proofErr w:type="spellStart"/>
+            <w:r>
+              <w:rPr>
+                <w:lang w:val="en-US"/>
+              </w:rPr>
+              <w:t>các</w:t>
+            </w:r>
+            <w:proofErr w:type="spellEnd"/>
+            <w:r>
+              <w:rPr>
+                <w:lang w:val="en-US"/>
+              </w:rPr>
+              <w:t xml:space="preserve"> </w:t>
+            </w:r>
+            <w:proofErr w:type="spellStart"/>
+            <w:r>
+              <w:rPr>
+                <w:lang w:val="en-US"/>
+              </w:rPr>
+              <w:t>dữ</w:t>
+            </w:r>
+            <w:proofErr w:type="spellEnd"/>
+            <w:r>
+              <w:rPr>
+                <w:lang w:val="en-US"/>
+              </w:rPr>
+              <w:t xml:space="preserve"> </w:t>
+            </w:r>
+            <w:proofErr w:type="spellStart"/>
+            <w:r>
+              <w:rPr>
+                <w:lang w:val="en-US"/>
+              </w:rPr>
+              <w:t>liệu</w:t>
+            </w:r>
+            <w:proofErr w:type="spellEnd"/>
+            <w:r>
+              <w:rPr>
+                <w:lang w:val="en-US"/>
+              </w:rPr>
+              <w:t xml:space="preserve"> </w:t>
+            </w:r>
+            <w:proofErr w:type="spellStart"/>
+            <w:r>
+              <w:rPr>
+                <w:lang w:val="en-US"/>
+              </w:rPr>
+              <w:t>về</w:t>
+            </w:r>
+            <w:proofErr w:type="spellEnd"/>
+            <w:r>
+              <w:rPr>
+                <w:lang w:val="en-US"/>
+              </w:rPr>
+              <w:t xml:space="preserve"> </w:t>
+            </w:r>
+            <w:proofErr w:type="spellStart"/>
+            <w:r>
+              <w:rPr>
+                <w:lang w:val="en-US"/>
+              </w:rPr>
+              <w:t>sản</w:t>
+            </w:r>
+            <w:proofErr w:type="spellEnd"/>
+            <w:r>
+              <w:rPr>
+                <w:lang w:val="en-US"/>
+              </w:rPr>
+              <w:t xml:space="preserve"> </w:t>
+            </w:r>
+            <w:proofErr w:type="spellStart"/>
+            <w:r>
+              <w:rPr>
+                <w:lang w:val="en-US"/>
+              </w:rPr>
+              <w:t>phẩm</w:t>
+            </w:r>
+            <w:proofErr w:type="spellEnd"/>
+            <w:r>
+              <w:rPr>
+                <w:lang w:val="en-US"/>
+              </w:rPr>
+              <w:t xml:space="preserve"> ( category, </w:t>
+            </w:r>
+            <w:proofErr w:type="spellStart"/>
+            <w:r>
+              <w:rPr>
+                <w:lang w:val="en-US"/>
+              </w:rPr>
+              <w:t>sản</w:t>
+            </w:r>
+            <w:proofErr w:type="spellEnd"/>
+            <w:r>
+              <w:rPr>
+                <w:lang w:val="en-US"/>
+              </w:rPr>
+              <w:t xml:space="preserve"> </w:t>
+            </w:r>
+            <w:proofErr w:type="spellStart"/>
+            <w:r>
+              <w:rPr>
+                <w:lang w:val="en-US"/>
+              </w:rPr>
+              <w:t>phẩm</w:t>
+            </w:r>
+            <w:proofErr w:type="spellEnd"/>
+            <w:r>
+              <w:rPr>
+                <w:lang w:val="en-US"/>
+              </w:rPr>
+              <w:t>)</w:t>
+            </w:r>
+          </w:p>
+        </w:tc>
+      </w:tr>
+      <w:tr>
+        <w:tc>
+          <w:tcPr>
+            <w:tcW w:w="1278" w:type="dxa"/>
+            <w:tcBorders>
+              <w:top w:val="single" w:sz="4" w:space="0" w:color="auto"/>
+              <w:left w:val="single" w:sz="4" w:space="0" w:color="auto"/>
+              <w:bottom w:val="single" w:sz="4" w:space="0" w:color="auto"/>
+              <w:right w:val="single" w:sz="4" w:space="0" w:color="auto"/>
+            </w:tcBorders>
+            <w:hideMark/>
+          </w:tcPr>
+          <w:p>
+            <w:pPr>
+              <w:jc w:val="center"/>
+            </w:pPr>
+            <w:r>
+              <w:t>2</w:t>
+            </w:r>
+          </w:p>
+        </w:tc>
+        <w:tc>
+          <w:tcPr>
+            <w:tcW w:w="2070" w:type="dxa"/>
+            <w:tcBorders>
+              <w:top w:val="single" w:sz="4" w:space="0" w:color="auto"/>
+              <w:left w:val="single" w:sz="4" w:space="0" w:color="auto"/>
+              <w:bottom w:val="single" w:sz="4" w:space="0" w:color="auto"/>
+              <w:right w:val="single" w:sz="4" w:space="0" w:color="auto"/>
+            </w:tcBorders>
+            <w:hideMark/>
+          </w:tcPr>
+          <w:p>
+            <w:pPr>
+              <w:rPr>
+                <w:lang w:val="en-US"/>
+              </w:rPr>
+            </w:pPr>
+            <w:proofErr w:type="spellStart"/>
+            <w:r>
+              <w:rPr>
+                <w:lang w:val="en-US"/>
+              </w:rPr>
+              <w:t>Đơn</w:t>
+            </w:r>
+            <w:proofErr w:type="spellEnd"/>
+            <w:r>
+              <w:rPr>
+                <w:lang w:val="en-US"/>
+              </w:rPr>
+              <w:t xml:space="preserve"> </w:t>
+            </w:r>
+            <w:proofErr w:type="spellStart"/>
+            <w:r>
+              <w:rPr>
+                <w:lang w:val="en-US"/>
+              </w:rPr>
+              <w:t>hàng</w:t>
+            </w:r>
+            <w:proofErr w:type="spellEnd"/>
+          </w:p>
+        </w:tc>
+        <w:tc>
+          <w:tcPr>
+            <w:tcW w:w="2070" w:type="dxa"/>
+            <w:tcBorders>
+              <w:top w:val="single" w:sz="4" w:space="0" w:color="auto"/>
+              <w:left w:val="single" w:sz="4" w:space="0" w:color="auto"/>
+              <w:bottom w:val="single" w:sz="4" w:space="0" w:color="auto"/>
+              <w:right w:val="single" w:sz="4" w:space="0" w:color="auto"/>
+            </w:tcBorders>
+          </w:tcPr>
+          <w:p>
+            <w:pPr>
+              <w:rPr>
+                <w:lang w:val="en-US"/>
+              </w:rPr>
+            </w:pPr>
+            <w:proofErr w:type="spellStart"/>
+            <w:r>
+              <w:rPr>
+                <w:lang w:val="en-US"/>
+              </w:rPr>
+              <w:t>Bao</w:t>
+            </w:r>
+            <w:proofErr w:type="spellEnd"/>
+            <w:r>
+              <w:rPr>
+                <w:lang w:val="en-US"/>
+              </w:rPr>
+              <w:t xml:space="preserve"> </w:t>
+            </w:r>
+            <w:proofErr w:type="spellStart"/>
+            <w:r>
+              <w:rPr>
+                <w:lang w:val="en-US"/>
+              </w:rPr>
+              <w:t>gồm</w:t>
+            </w:r>
+            <w:proofErr w:type="spellEnd"/>
+            <w:r>
+              <w:rPr>
+                <w:lang w:val="en-US"/>
+              </w:rPr>
+              <w:t xml:space="preserve"> </w:t>
+            </w:r>
+            <w:proofErr w:type="spellStart"/>
+            <w:r>
+              <w:rPr>
+                <w:lang w:val="en-US"/>
+              </w:rPr>
+              <w:t>các</w:t>
+            </w:r>
+            <w:proofErr w:type="spellEnd"/>
+            <w:r>
+              <w:rPr>
+                <w:lang w:val="en-US"/>
+              </w:rPr>
+              <w:t xml:space="preserve"> </w:t>
+            </w:r>
+            <w:proofErr w:type="spellStart"/>
+            <w:r>
+              <w:rPr>
+                <w:lang w:val="en-US"/>
+              </w:rPr>
+              <w:t>dữ</w:t>
+            </w:r>
+            <w:proofErr w:type="spellEnd"/>
+            <w:r>
+              <w:rPr>
+                <w:lang w:val="en-US"/>
+              </w:rPr>
+              <w:t xml:space="preserve"> </w:t>
+            </w:r>
+            <w:proofErr w:type="spellStart"/>
+            <w:r>
+              <w:rPr>
+                <w:lang w:val="en-US"/>
+              </w:rPr>
+              <w:t>liệu</w:t>
+            </w:r>
+            <w:proofErr w:type="spellEnd"/>
+            <w:r>
+              <w:rPr>
+                <w:lang w:val="en-US"/>
+              </w:rPr>
+              <w:t xml:space="preserve"> </w:t>
+            </w:r>
+            <w:proofErr w:type="spellStart"/>
+            <w:r>
+              <w:rPr>
+                <w:lang w:val="en-US"/>
+              </w:rPr>
+              <w:t>về</w:t>
+            </w:r>
+            <w:proofErr w:type="spellEnd"/>
+            <w:r>
+              <w:rPr>
+                <w:lang w:val="en-US"/>
+              </w:rPr>
+              <w:t xml:space="preserve"> </w:t>
+            </w:r>
+            <w:proofErr w:type="spellStart"/>
+            <w:r>
+              <w:rPr>
+                <w:lang w:val="en-US"/>
+              </w:rPr>
+              <w:t>đơn</w:t>
+            </w:r>
+            <w:proofErr w:type="spellEnd"/>
+            <w:r>
+              <w:rPr>
+                <w:lang w:val="en-US"/>
+              </w:rPr>
+              <w:t xml:space="preserve"> </w:t>
+            </w:r>
+            <w:proofErr w:type="spellStart"/>
+            <w:r>
+              <w:rPr>
+                <w:lang w:val="en-US"/>
+              </w:rPr>
+              <w:t>hàng</w:t>
+            </w:r>
+            <w:proofErr w:type="spellEnd"/>
+            <w:r>
+              <w:rPr>
+                <w:lang w:val="en-US"/>
+              </w:rPr>
+              <w:t>(</w:t>
+            </w:r>
+            <w:proofErr w:type="spellStart"/>
+            <w:r>
+              <w:rPr>
+                <w:lang w:val="en-US"/>
+              </w:rPr>
+              <w:t>đơn</w:t>
+            </w:r>
+            <w:proofErr w:type="spellEnd"/>
+            <w:r>
+              <w:rPr>
+                <w:lang w:val="en-US"/>
+              </w:rPr>
+              <w:t xml:space="preserve"> </w:t>
+            </w:r>
+            <w:proofErr w:type="spellStart"/>
+            <w:r>
+              <w:rPr>
+                <w:lang w:val="en-US"/>
+              </w:rPr>
+              <w:t>hàng</w:t>
+            </w:r>
+            <w:proofErr w:type="spellEnd"/>
+            <w:r>
+              <w:rPr>
+                <w:lang w:val="en-US"/>
+              </w:rPr>
+              <w:t xml:space="preserve">, </w:t>
+            </w:r>
+            <w:proofErr w:type="spellStart"/>
+            <w:r>
+              <w:rPr>
+                <w:lang w:val="en-US"/>
+              </w:rPr>
+              <w:t>nội</w:t>
+            </w:r>
+            <w:proofErr w:type="spellEnd"/>
+            <w:r>
+              <w:rPr>
+                <w:lang w:val="en-US"/>
+              </w:rPr>
+              <w:t xml:space="preserve"> dung </w:t>
+            </w:r>
+            <w:proofErr w:type="spellStart"/>
+            <w:r>
+              <w:rPr>
+                <w:lang w:val="en-US"/>
+              </w:rPr>
+              <w:t>đơn</w:t>
+            </w:r>
+            <w:proofErr w:type="spellEnd"/>
+            <w:r>
+              <w:rPr>
+                <w:lang w:val="en-US"/>
+              </w:rPr>
+              <w:t xml:space="preserve"> </w:t>
+            </w:r>
+            <w:proofErr w:type="spellStart"/>
+            <w:r>
+              <w:rPr>
+                <w:lang w:val="en-US"/>
+              </w:rPr>
+              <w:t>hàng</w:t>
+            </w:r>
+            <w:proofErr w:type="spellEnd"/>
+            <w:r>
+              <w:rPr>
+                <w:lang w:val="en-US"/>
+              </w:rPr>
+              <w:t xml:space="preserve">, </w:t>
+            </w:r>
+            <w:proofErr w:type="spellStart"/>
+            <w:r>
+              <w:rPr>
+                <w:lang w:val="en-US"/>
+              </w:rPr>
+              <w:t>các</w:t>
+            </w:r>
+            <w:proofErr w:type="spellEnd"/>
+            <w:r>
+              <w:rPr>
+                <w:lang w:val="en-US"/>
+              </w:rPr>
+              <w:t xml:space="preserve"> </w:t>
+            </w:r>
+            <w:proofErr w:type="spellStart"/>
+            <w:r>
+              <w:rPr>
+                <w:lang w:val="en-US"/>
+              </w:rPr>
+              <w:t>sự</w:t>
+            </w:r>
+            <w:proofErr w:type="spellEnd"/>
+            <w:r>
+              <w:rPr>
+                <w:lang w:val="en-US"/>
+              </w:rPr>
+              <w:t xml:space="preserve"> </w:t>
+            </w:r>
+            <w:proofErr w:type="spellStart"/>
+            <w:r>
+              <w:rPr>
+                <w:lang w:val="en-US"/>
+              </w:rPr>
+              <w:t>kiện</w:t>
+            </w:r>
+            <w:proofErr w:type="spellEnd"/>
+            <w:r>
+              <w:rPr>
+                <w:lang w:val="en-US"/>
+              </w:rPr>
+              <w:t xml:space="preserve"> </w:t>
+            </w:r>
+            <w:proofErr w:type="spellStart"/>
+            <w:r>
+              <w:rPr>
+                <w:lang w:val="en-US"/>
+              </w:rPr>
+              <w:t>khuyễn</w:t>
+            </w:r>
+            <w:proofErr w:type="spellEnd"/>
+            <w:r>
+              <w:rPr>
+                <w:lang w:val="en-US"/>
+              </w:rPr>
+              <w:t xml:space="preserve"> </w:t>
+            </w:r>
+            <w:proofErr w:type="spellStart"/>
+            <w:r>
+              <w:rPr>
+                <w:lang w:val="en-US"/>
+              </w:rPr>
+              <w:t>mãi</w:t>
+            </w:r>
+            <w:proofErr w:type="spellEnd"/>
+            <w:r>
+              <w:rPr>
+                <w:lang w:val="en-US"/>
+              </w:rPr>
+              <w:t>)</w:t>
+            </w:r>
+          </w:p>
+        </w:tc>
+      </w:tr>
+      <w:tr>
+        <w:tc>
+          <w:tcPr>
+            <w:tcW w:w="1278" w:type="dxa"/>
+            <w:tcBorders>
+              <w:top w:val="single" w:sz="4" w:space="0" w:color="auto"/>
+              <w:left w:val="single" w:sz="4" w:space="0" w:color="auto"/>
+              <w:bottom w:val="single" w:sz="4" w:space="0" w:color="auto"/>
+              <w:right w:val="single" w:sz="4" w:space="0" w:color="auto"/>
+            </w:tcBorders>
+            <w:hideMark/>
+          </w:tcPr>
+          <w:p>
+            <w:pPr>
+              <w:jc w:val="center"/>
+            </w:pPr>
+            <w:r>
+              <w:lastRenderedPageBreak/>
+              <w:t>3</w:t>
+            </w:r>
+          </w:p>
+        </w:tc>
+        <w:tc>
+          <w:tcPr>
+            <w:tcW w:w="2070" w:type="dxa"/>
+            <w:tcBorders>
+              <w:top w:val="single" w:sz="4" w:space="0" w:color="auto"/>
+              <w:left w:val="single" w:sz="4" w:space="0" w:color="auto"/>
+              <w:bottom w:val="single" w:sz="4" w:space="0" w:color="auto"/>
+              <w:right w:val="single" w:sz="4" w:space="0" w:color="auto"/>
+            </w:tcBorders>
+            <w:hideMark/>
+          </w:tcPr>
+          <w:p>
+            <w:pPr>
+              <w:rPr>
+                <w:lang w:val="en-US"/>
+              </w:rPr>
+            </w:pPr>
+            <w:proofErr w:type="spellStart"/>
+            <w:r>
+              <w:rPr>
+                <w:lang w:val="en-US"/>
+              </w:rPr>
+              <w:t>Nhân</w:t>
+            </w:r>
+            <w:proofErr w:type="spellEnd"/>
+            <w:r>
+              <w:rPr>
+                <w:lang w:val="en-US"/>
+              </w:rPr>
+              <w:t xml:space="preserve"> </w:t>
+            </w:r>
+            <w:proofErr w:type="spellStart"/>
+            <w:r>
+              <w:rPr>
+                <w:lang w:val="en-US"/>
+              </w:rPr>
+              <w:t>viên</w:t>
+            </w:r>
+            <w:proofErr w:type="spellEnd"/>
+          </w:p>
+        </w:tc>
+        <w:tc>
+          <w:tcPr>
+            <w:tcW w:w="2070" w:type="dxa"/>
+            <w:tcBorders>
+              <w:top w:val="single" w:sz="4" w:space="0" w:color="auto"/>
+              <w:left w:val="single" w:sz="4" w:space="0" w:color="auto"/>
+              <w:bottom w:val="single" w:sz="4" w:space="0" w:color="auto"/>
+              <w:right w:val="single" w:sz="4" w:space="0" w:color="auto"/>
+            </w:tcBorders>
+          </w:tcPr>
+          <w:p>
+            <w:pPr>
+              <w:rPr>
+                <w:lang w:val="en-US"/>
+              </w:rPr>
+            </w:pPr>
+            <w:proofErr w:type="spellStart"/>
+            <w:r>
+              <w:rPr>
+                <w:lang w:val="en-US"/>
+              </w:rPr>
+              <w:t>Bao</w:t>
+            </w:r>
+            <w:proofErr w:type="spellEnd"/>
+            <w:r>
+              <w:rPr>
+                <w:lang w:val="en-US"/>
+              </w:rPr>
+              <w:t xml:space="preserve"> </w:t>
+            </w:r>
+            <w:proofErr w:type="spellStart"/>
+            <w:r>
+              <w:rPr>
+                <w:lang w:val="en-US"/>
+              </w:rPr>
+              <w:t>gồm</w:t>
+            </w:r>
+            <w:proofErr w:type="spellEnd"/>
+            <w:r>
+              <w:rPr>
+                <w:lang w:val="en-US"/>
+              </w:rPr>
+              <w:t xml:space="preserve"> </w:t>
+            </w:r>
+            <w:proofErr w:type="spellStart"/>
+            <w:r>
+              <w:rPr>
+                <w:lang w:val="en-US"/>
+              </w:rPr>
+              <w:t>các</w:t>
+            </w:r>
+            <w:proofErr w:type="spellEnd"/>
+            <w:r>
+              <w:rPr>
+                <w:lang w:val="en-US"/>
+              </w:rPr>
+              <w:t xml:space="preserve"> </w:t>
+            </w:r>
+            <w:proofErr w:type="spellStart"/>
+            <w:r>
+              <w:rPr>
+                <w:lang w:val="en-US"/>
+              </w:rPr>
+              <w:t>sữ</w:t>
+            </w:r>
+            <w:proofErr w:type="spellEnd"/>
+            <w:r>
+              <w:rPr>
+                <w:lang w:val="en-US"/>
+              </w:rPr>
+              <w:t xml:space="preserve"> </w:t>
+            </w:r>
+            <w:proofErr w:type="spellStart"/>
+            <w:r>
+              <w:rPr>
+                <w:lang w:val="en-US"/>
+              </w:rPr>
+              <w:t>liệu</w:t>
+            </w:r>
+            <w:proofErr w:type="spellEnd"/>
+            <w:r>
+              <w:rPr>
+                <w:lang w:val="en-US"/>
+              </w:rPr>
+              <w:t xml:space="preserve"> </w:t>
+            </w:r>
+            <w:proofErr w:type="spellStart"/>
+            <w:r>
+              <w:rPr>
+                <w:lang w:val="en-US"/>
+              </w:rPr>
+              <w:t>về</w:t>
+            </w:r>
+            <w:proofErr w:type="spellEnd"/>
+            <w:r>
+              <w:rPr>
+                <w:lang w:val="en-US"/>
+              </w:rPr>
+              <w:t xml:space="preserve"> </w:t>
+            </w:r>
+            <w:proofErr w:type="spellStart"/>
+            <w:r>
+              <w:rPr>
+                <w:lang w:val="en-US"/>
+              </w:rPr>
+              <w:t>nhân</w:t>
+            </w:r>
+            <w:proofErr w:type="spellEnd"/>
+            <w:r>
+              <w:rPr>
+                <w:lang w:val="en-US"/>
+              </w:rPr>
+              <w:t xml:space="preserve"> </w:t>
+            </w:r>
+            <w:proofErr w:type="spellStart"/>
+            <w:r>
+              <w:rPr>
+                <w:lang w:val="en-US"/>
+              </w:rPr>
+              <w:t>viên</w:t>
+            </w:r>
+            <w:proofErr w:type="spellEnd"/>
+          </w:p>
+        </w:tc>
+      </w:tr>
+    </w:tbl>
+    <w:p>
+      <w:pPr>
+        <w:tabs>
+          <w:tab w:val="left" w:pos="2812"/>
+        </w:tabs>
+      </w:pPr>
+    </w:p>
+    <w:p>
+      <w:pPr>
+        <w:tabs>
+          <w:tab w:val="left" w:pos="2812"/>
+        </w:tabs>
+      </w:pPr>
+    </w:p>
+    <w:p>
+      <w:pPr>
+        <w:tabs>
+          <w:tab w:val="left" w:pos="2812"/>
+        </w:tabs>
+      </w:pPr>
+      <w:r>
+        <w:rPr>
+          <w:noProof/>
+        </w:rPr>
+        <w:drawing>
+          <wp:inline distT="0" distB="0" distL="0" distR="0">
+            <wp:extent cx="5934710" cy="3191510"/>
+            <wp:effectExtent l="0" t="0" r="8890" b="8890"/>
+            <wp:docPr id="7" name="Picture 7"/>
+            <wp:cNvGraphicFramePr>
+              <a:graphicFrameLocks xmlns:a="http://schemas.openxmlformats.org/drawingml/2006/main" noChangeAspect="1"/>
+            </wp:cNvGraphicFramePr>
+            <a:graphic xmlns:a="http://schemas.openxmlformats.org/drawingml/2006/main">
+              <a:graphicData uri="http://schemas.openxmlformats.org/drawingml/2006/picture">
+                <pic:pic xmlns:pic="http://schemas.openxmlformats.org/drawingml/2006/picture">
+                  <pic:nvPicPr>
+                    <pic:cNvPr id="0" name="Picture 6"/>
+                    <pic:cNvPicPr>
+                      <a:picLocks noChangeAspect="1" noChangeArrowheads="1"/>
+                    </pic:cNvPicPr>
+                  </pic:nvPicPr>
+                  <pic:blipFill>
+                    <a:blip r:embed="rId12">
+                      <a:extLst>
+                        <a:ext uri="{28A0092B-C50C-407E-A947-70E740481C1C}">
+                          <a14:useLocalDpi xmlns:a14="http://schemas.microsoft.com/office/drawing/2010/main" val="0"/>
+                        </a:ext>
+                      </a:extLst>
+                    </a:blip>
+                    <a:srcRect/>
+                    <a:stretch>
+                      <a:fillRect/>
+                    </a:stretch>
+                  </pic:blipFill>
+                  <pic:spPr bwMode="auto">
+                    <a:xfrm>
+                      <a:off x="0" y="0"/>
+                      <a:ext cx="5934710" cy="3191510"/>
+                    </a:xfrm>
+                    <a:prstGeom prst="rect">
+                      <a:avLst/>
+                    </a:prstGeom>
+                    <a:noFill/>
+                    <a:ln>
+                      <a:noFill/>
+                    </a:ln>
+                  </pic:spPr>
+                </pic:pic>
+              </a:graphicData>
+            </a:graphic>
+          </wp:inline>
+        </w:drawing>
+      </w:r>
+    </w:p>
+    <w:p>
+      <w:pPr>
+        <w:tabs>
+          <w:tab w:val="left" w:pos="2812"/>
+        </w:tabs>
+      </w:pPr>
+    </w:p>
+    <w:p>
+      <w:pPr>
+        <w:tabs>
+          <w:tab w:val="left" w:pos="2812"/>
+        </w:tabs>
+      </w:pPr>
+    </w:p>
+    <w:p>
+      <w:pPr>
+        <w:tabs>
+          <w:tab w:val="left" w:pos="2812"/>
+        </w:tabs>
+      </w:pPr>
+    </w:p>
+    <w:p>
+      <w:pPr>
+        <w:tabs>
+          <w:tab w:val="left" w:pos="2812"/>
+        </w:tabs>
+      </w:pPr>
+      <w:r>
+        <w:rPr>
+          <w:noProof/>
+        </w:rPr>
+        <w:lastRenderedPageBreak/>
+        <w:drawing>
+          <wp:inline distT="0" distB="0" distL="0" distR="0">
+            <wp:extent cx="5943600" cy="3566160"/>
+            <wp:effectExtent l="0" t="0" r="0" b="0"/>
+            <wp:docPr id="6" name="Picture 6"/>
+            <wp:cNvGraphicFramePr>
+              <a:graphicFrameLocks xmlns:a="http://schemas.openxmlformats.org/drawingml/2006/main" noChangeAspect="1"/>
+            </wp:cNvGraphicFramePr>
+            <a:graphic xmlns:a="http://schemas.openxmlformats.org/drawingml/2006/main">
+              <a:graphicData uri="http://schemas.openxmlformats.org/drawingml/2006/picture">
+                <pic:pic xmlns:pic="http://schemas.openxmlformats.org/drawingml/2006/picture">
+                  <pic:nvPicPr>
+                    <pic:cNvPr id="0" name="Picture 5"/>
+                    <pic:cNvPicPr>
+                      <a:picLocks noChangeAspect="1" noChangeArrowheads="1"/>
+                    </pic:cNvPicPr>
+                  </pic:nvPicPr>
+                  <pic:blipFill>
+                    <a:blip r:embed="rId13">
+                      <a:extLst>
+                        <a:ext uri="{28A0092B-C50C-407E-A947-70E740481C1C}">
+                          <a14:useLocalDpi xmlns:a14="http://schemas.microsoft.com/office/drawing/2010/main" val="0"/>
+                        </a:ext>
+                      </a:extLst>
+                    </a:blip>
+                    <a:srcRect/>
+                    <a:stretch>
+                      <a:fillRect/>
+                    </a:stretch>
+                  </pic:blipFill>
+                  <pic:spPr bwMode="auto">
+                    <a:xfrm>
+                      <a:off x="0" y="0"/>
+                      <a:ext cx="5943600" cy="3566160"/>
+                    </a:xfrm>
+                    <a:prstGeom prst="rect">
+                      <a:avLst/>
+                    </a:prstGeom>
+                    <a:noFill/>
+                    <a:ln>
+                      <a:noFill/>
+                    </a:ln>
+                  </pic:spPr>
+                </pic:pic>
+              </a:graphicData>
+            </a:graphic>
+          </wp:inline>
+        </w:drawing>
+      </w:r>
+    </w:p>
+    <w:p>
+      <w:pPr>
+        <w:tabs>
+          <w:tab w:val="left" w:pos="2812"/>
+        </w:tabs>
+      </w:pPr>
+      <w:r>
+        <w:rPr>
+          <w:noProof/>
+        </w:rPr>
+        <w:drawing>
+          <wp:inline distT="0" distB="0" distL="0" distR="0">
+            <wp:extent cx="5943600" cy="2834640"/>
+            <wp:effectExtent l="0" t="0" r="0" b="3810"/>
+            <wp:docPr id="9" name="Picture 9"/>
+            <wp:cNvGraphicFramePr>
+              <a:graphicFrameLocks xmlns:a="http://schemas.openxmlformats.org/drawingml/2006/main" noChangeAspect="1"/>
+            </wp:cNvGraphicFramePr>
+            <a:graphic xmlns:a="http://schemas.openxmlformats.org/drawingml/2006/main">
+              <a:graphicData uri="http://schemas.openxmlformats.org/drawingml/2006/picture">
+                <pic:pic xmlns:pic="http://schemas.openxmlformats.org/drawingml/2006/picture">
+                  <pic:nvPicPr>
+                    <pic:cNvPr id="0" name="Picture 8"/>
+                    <pic:cNvPicPr>
+                      <a:picLocks noChangeAspect="1" noChangeArrowheads="1"/>
+                    </pic:cNvPicPr>
+                  </pic:nvPicPr>
+                  <pic:blipFill>
+                    <a:blip r:embed="rId14">
+                      <a:extLst>
+                        <a:ext uri="{28A0092B-C50C-407E-A947-70E740481C1C}">
+                          <a14:useLocalDpi xmlns:a14="http://schemas.microsoft.com/office/drawing/2010/main" val="0"/>
+                        </a:ext>
+                      </a:extLst>
+                    </a:blip>
+                    <a:srcRect/>
+                    <a:stretch>
+                      <a:fillRect/>
+                    </a:stretch>
+                  </pic:blipFill>
+                  <pic:spPr bwMode="auto">
+                    <a:xfrm>
+                      <a:off x="0" y="0"/>
+                      <a:ext cx="5943600" cy="2834640"/>
+                    </a:xfrm>
+                    <a:prstGeom prst="rect">
+                      <a:avLst/>
+                    </a:prstGeom>
+                    <a:noFill/>
+                    <a:ln>
+                      <a:noFill/>
+                    </a:ln>
+                  </pic:spPr>
+                </pic:pic>
+              </a:graphicData>
+            </a:graphic>
+          </wp:inline>
+        </w:drawing>
+      </w:r>
+      <w:bookmarkStart w:id="5" w:name="_GoBack"/>
+      <w:bookmarkEnd w:id="5"/>
     </w:p>
     <w:sectPr>
       <w:pgSz w:w="12240" w:h="15840"/>
@@ -3044,6 +4442,56 @@
     </w:sectPr>
   </w:body>
 </w:document>
+</file>
+
+<file path=word/endnotes.xml><?xml version="1.0" encoding="utf-8"?>
+<w:endnotes xmlns:wpc="http://schemas.microsoft.com/office/word/2010/wordprocessingCanvas" xmlns:mc="http://schemas.openxmlformats.org/markup-compatibility/2006" xmlns:o="urn:schemas-microsoft-com:office:office" xmlns:r="http://schemas.openxmlformats.org/officeDocument/2006/relationships" xmlns:m="http://schemas.openxmlformats.org/officeDocument/2006/math" xmlns:v="urn:schemas-microsoft-com:vml" xmlns:wp14="http://schemas.microsoft.com/office/word/2010/wordprocessingDrawing" xmlns:wp="http://schemas.openxmlformats.org/drawingml/2006/wordprocessingDrawing" xmlns:w10="urn:schemas-microsoft-com:office:word" xmlns:w="http://schemas.openxmlformats.org/wordprocessingml/2006/main" xmlns:w14="http://schemas.microsoft.com/office/word/2010/wordml" xmlns:w15="http://schemas.microsoft.com/office/word/2012/wordml" xmlns:wpg="http://schemas.microsoft.com/office/word/2010/wordprocessingGroup" xmlns:wpi="http://schemas.microsoft.com/office/word/2010/wordprocessingInk" xmlns:wne="http://schemas.microsoft.com/office/word/2006/wordml" xmlns:wps="http://schemas.microsoft.com/office/word/2010/wordprocessingShape" mc:Ignorable="w14 w15 wp14">
+  <w:endnote w:type="separator" w:id="-1">
+    <w:p>
+      <w:pPr>
+        <w:spacing w:after="0" w:line="240" w:lineRule="auto"/>
+      </w:pPr>
+      <w:r>
+        <w:separator/>
+      </w:r>
+    </w:p>
+  </w:endnote>
+  <w:endnote w:type="continuationSeparator" w:id="0">
+    <w:p>
+      <w:pPr>
+        <w:spacing w:after="0" w:line="240" w:lineRule="auto"/>
+      </w:pPr>
+      <w:r>
+        <w:continuationSeparator/>
+      </w:r>
+    </w:p>
+  </w:endnote>
+</w:endnotes>
+</file>
+
+<file path=word/footnotes.xml><?xml version="1.0" encoding="utf-8"?>
+<w:footnotes xmlns:wpc="http://schemas.microsoft.com/office/word/2010/wordprocessingCanvas" xmlns:mc="http://schemas.openxmlformats.org/markup-compatibility/2006" xmlns:o="urn:schemas-microsoft-com:office:office" xmlns:r="http://schemas.openxmlformats.org/officeDocument/2006/relationships" xmlns:m="http://schemas.openxmlformats.org/officeDocument/2006/math" xmlns:v="urn:schemas-microsoft-com:vml" xmlns:wp14="http://schemas.microsoft.com/office/word/2010/wordprocessingDrawing" xmlns:wp="http://schemas.openxmlformats.org/drawingml/2006/wordprocessingDrawing" xmlns:w10="urn:schemas-microsoft-com:office:word" xmlns:w="http://schemas.openxmlformats.org/wordprocessingml/2006/main" xmlns:w14="http://schemas.microsoft.com/office/word/2010/wordml" xmlns:w15="http://schemas.microsoft.com/office/word/2012/wordml" xmlns:wpg="http://schemas.microsoft.com/office/word/2010/wordprocessingGroup" xmlns:wpi="http://schemas.microsoft.com/office/word/2010/wordprocessingInk" xmlns:wne="http://schemas.microsoft.com/office/word/2006/wordml" xmlns:wps="http://schemas.microsoft.com/office/word/2010/wordprocessingShape" mc:Ignorable="w14 w15 wp14">
+  <w:footnote w:type="separator" w:id="-1">
+    <w:p>
+      <w:pPr>
+        <w:spacing w:after="0" w:line="240" w:lineRule="auto"/>
+      </w:pPr>
+      <w:r>
+        <w:separator/>
+      </w:r>
+    </w:p>
+  </w:footnote>
+  <w:footnote w:type="continuationSeparator" w:id="0">
+    <w:p>
+      <w:pPr>
+        <w:spacing w:after="0" w:line="240" w:lineRule="auto"/>
+      </w:pPr>
+      <w:r>
+        <w:continuationSeparator/>
+      </w:r>
+    </w:p>
+  </w:footnote>
+</w:footnotes>
 </file>
 
 <file path=word/numbering.xml><?xml version="1.0" encoding="utf-8"?>
@@ -3435,6 +4883,36 @@
     <w:abstractNumId w:val="1"/>
   </w:num>
   <w:num w:numId="3">
+    <w:abstractNumId w:val="0"/>
+    <w:lvlOverride w:ilvl="0">
+      <w:startOverride w:val="1"/>
+    </w:lvlOverride>
+    <w:lvlOverride w:ilvl="1">
+      <w:startOverride w:val="1"/>
+    </w:lvlOverride>
+    <w:lvlOverride w:ilvl="2">
+      <w:startOverride w:val="1"/>
+    </w:lvlOverride>
+    <w:lvlOverride w:ilvl="3">
+      <w:startOverride w:val="1"/>
+    </w:lvlOverride>
+    <w:lvlOverride w:ilvl="4">
+      <w:startOverride w:val="1"/>
+    </w:lvlOverride>
+    <w:lvlOverride w:ilvl="5">
+      <w:startOverride w:val="1"/>
+    </w:lvlOverride>
+    <w:lvlOverride w:ilvl="6">
+      <w:startOverride w:val="1"/>
+    </w:lvlOverride>
+    <w:lvlOverride w:ilvl="7">
+      <w:startOverride w:val="1"/>
+    </w:lvlOverride>
+    <w:lvlOverride w:ilvl="8">
+      <w:startOverride w:val="1"/>
+    </w:lvlOverride>
+  </w:num>
+  <w:num w:numId="4">
     <w:abstractNumId w:val="0"/>
     <w:lvlOverride w:ilvl="0">
       <w:startOverride w:val="1"/>
@@ -4111,6 +5589,7 @@
   <w:style w:type="character" w:default="1" w:styleId="DefaultParagraphFont">
     <w:name w:val="Default Paragraph Font"/>
     <w:uiPriority w:val="1"/>
+    <w:semiHidden/>
     <w:unhideWhenUsed/>
   </w:style>
   <w:style w:type="table" w:default="1" w:styleId="TableNormal">
@@ -4297,6 +5776,50 @@
         <w:insideV w:val="single" w:sz="4" w:space="0" w:color="auto"/>
       </w:tblBorders>
     </w:tblPr>
+  </w:style>
+  <w:style w:type="paragraph" w:styleId="Header">
+    <w:name w:val="header"/>
+    <w:basedOn w:val="Normal"/>
+    <w:link w:val="HeaderChar"/>
+    <w:uiPriority w:val="99"/>
+    <w:unhideWhenUsed/>
+    <w:rsid w:val="00FB63DE"/>
+    <w:pPr>
+      <w:tabs>
+        <w:tab w:val="center" w:pos="4680"/>
+        <w:tab w:val="right" w:pos="9360"/>
+      </w:tabs>
+      <w:spacing w:after="0" w:line="240" w:lineRule="auto"/>
+    </w:pPr>
+  </w:style>
+  <w:style w:type="character" w:customStyle="1" w:styleId="HeaderChar">
+    <w:name w:val="Header Char"/>
+    <w:basedOn w:val="DefaultParagraphFont"/>
+    <w:link w:val="Header"/>
+    <w:uiPriority w:val="99"/>
+    <w:rsid w:val="00FB63DE"/>
+  </w:style>
+  <w:style w:type="paragraph" w:styleId="Footer">
+    <w:name w:val="footer"/>
+    <w:basedOn w:val="Normal"/>
+    <w:link w:val="FooterChar"/>
+    <w:uiPriority w:val="99"/>
+    <w:unhideWhenUsed/>
+    <w:rsid w:val="00FB63DE"/>
+    <w:pPr>
+      <w:tabs>
+        <w:tab w:val="center" w:pos="4680"/>
+        <w:tab w:val="right" w:pos="9360"/>
+      </w:tabs>
+      <w:spacing w:after="0" w:line="240" w:lineRule="auto"/>
+    </w:pPr>
+  </w:style>
+  <w:style w:type="character" w:customStyle="1" w:styleId="FooterChar">
+    <w:name w:val="Footer Char"/>
+    <w:basedOn w:val="DefaultParagraphFont"/>
+    <w:link w:val="Footer"/>
+    <w:uiPriority w:val="99"/>
+    <w:rsid w:val="00FB63DE"/>
   </w:style>
 </w:styles>
 </file>

</xml_diff>